<commit_message>
add career fair and vet appointments
</commit_message>
<xml_diff>
--- a/agenda/week3.docx
+++ b/agenda/week3.docx
@@ -468,12 +468,14 @@
         </w:numPr>
         <w:ind w:left="1440"/>
         <w:rPr>
-          <w:sz w:val="22"/>
-          <w:szCs w:val="22"/>
-        </w:rPr>
-      </w:pPr>
-      <w:r>
-        <w:rPr>
+          <w:strike/>
+          <w:sz w:val="22"/>
+          <w:szCs w:val="22"/>
+        </w:rPr>
+      </w:pPr>
+      <w:r>
+        <w:rPr>
+          <w:strike/>
           <w:sz w:val="22"/>
           <w:szCs w:val="22"/>
         </w:rPr>
@@ -483,6 +485,7 @@
         <w:r>
           <w:rPr>
             <w:rStyle w:val="Hyperlink"/>
+            <w:strike/>
             <w:sz w:val="22"/>
             <w:szCs w:val="22"/>
           </w:rPr>
@@ -501,12 +504,14 @@
         </w:numPr>
         <w:ind w:left="1440"/>
         <w:rPr>
-          <w:sz w:val="22"/>
-          <w:szCs w:val="22"/>
-        </w:rPr>
-      </w:pPr>
-      <w:r>
-        <w:rPr>
+          <w:strike/>
+          <w:sz w:val="22"/>
+          <w:szCs w:val="22"/>
+        </w:rPr>
+      </w:pPr>
+      <w:r>
+        <w:rPr>
+          <w:strike/>
           <w:sz w:val="22"/>
           <w:szCs w:val="22"/>
         </w:rPr>
@@ -516,6 +521,7 @@
         <w:r>
           <w:rPr>
             <w:rStyle w:val="Hyperlink"/>
+            <w:strike/>
             <w:sz w:val="22"/>
             <w:szCs w:val="22"/>
           </w:rPr>
@@ -571,7 +577,7 @@
           <w:sz w:val="22"/>
           <w:szCs w:val="22"/>
         </w:rPr>
-        <w:t>…</w:t>
+        <w:t>None.</w:t>
       </w:r>
     </w:p>
     <w:p>
@@ -830,8 +836,11 @@
         </w:numPr>
         <w:ind w:left="1440"/>
         <w:rPr>
-          <w:sz w:val="22"/>
-          <w:szCs w:val="22"/>
+          <w:rStyle w:val="Hyperlink"/>
+          <w:color w:val="auto"/>
+          <w:sz w:val="22"/>
+          <w:szCs w:val="22"/>
+          <w:u w:val="none"/>
         </w:rPr>
       </w:pPr>
       <w:r>
@@ -855,6 +864,51 @@
     <w:p>
       <w:pPr>
         <w:pStyle w:val="ListParagraph"/>
+        <w:keepNext/>
+        <w:keepLines/>
+        <w:numPr>
+          <w:ilvl w:val="2"/>
+          <w:numId w:val="1"/>
+        </w:numPr>
+        <w:ind w:left="1440"/>
+        <w:rPr>
+          <w:sz w:val="22"/>
+          <w:szCs w:val="22"/>
+        </w:rPr>
+      </w:pPr>
+      <w:r>
+        <w:rPr>
+          <w:b/>
+          <w:bCs/>
+          <w:sz w:val="22"/>
+          <w:szCs w:val="22"/>
+        </w:rPr>
+        <w:t xml:space="preserve">Go to </w:t>
+      </w:r>
+      <w:proofErr w:type="gramStart"/>
+      <w:r>
+        <w:rPr>
+          <w:b/>
+          <w:bCs/>
+          <w:sz w:val="22"/>
+          <w:szCs w:val="22"/>
+        </w:rPr>
+        <w:t>store</w:t>
+      </w:r>
+      <w:proofErr w:type="gramEnd"/>
+      <w:r>
+        <w:rPr>
+          <w:b/>
+          <w:bCs/>
+          <w:sz w:val="22"/>
+          <w:szCs w:val="22"/>
+        </w:rPr>
+        <w:t xml:space="preserve"> and get nice shoes.</w:t>
+      </w:r>
+    </w:p>
+    <w:p>
+      <w:pPr>
+        <w:pStyle w:val="ListParagraph"/>
         <w:ind w:left="1440"/>
       </w:pPr>
     </w:p>
@@ -1024,39 +1078,169 @@
         </w:numPr>
         <w:ind w:left="1440"/>
         <w:rPr>
-          <w:sz w:val="22"/>
-          <w:szCs w:val="22"/>
-        </w:rPr>
-      </w:pPr>
-      <w:r>
-        <w:rPr>
-          <w:sz w:val="22"/>
-          <w:szCs w:val="22"/>
-        </w:rPr>
-        <w:t xml:space="preserve">Vet appointment </w:t>
-      </w:r>
-      <w:r>
-        <w:rPr>
-          <w:sz w:val="22"/>
-          <w:szCs w:val="22"/>
-        </w:rPr>
-        <w:t>at 11:00am</w:t>
-      </w:r>
-      <w:r>
-        <w:rPr>
-          <w:sz w:val="22"/>
-          <w:szCs w:val="22"/>
-        </w:rPr>
-        <w:t xml:space="preserve"> at </w:t>
+          <w:rStyle w:val="Hyperlink"/>
+          <w:strike/>
+          <w:color w:val="auto"/>
+          <w:sz w:val="22"/>
+          <w:szCs w:val="22"/>
+          <w:u w:val="none"/>
+        </w:rPr>
+      </w:pPr>
+      <w:r>
+        <w:rPr>
+          <w:strike/>
+          <w:sz w:val="22"/>
+          <w:szCs w:val="22"/>
+          <w:highlight w:val="yellow"/>
+        </w:rPr>
+        <w:t xml:space="preserve">Vet appointment at 11:00am at </w:t>
       </w:r>
       <w:hyperlink r:id="rId14" w:history="1">
+        <w:r>
+          <w:rPr>
+            <w:rStyle w:val="Hyperlink"/>
+            <w:strike/>
+            <w:sz w:val="22"/>
+            <w:szCs w:val="22"/>
+            <w:highlight w:val="yellow"/>
+          </w:rPr>
+          <w:t xml:space="preserve">Madison Street Animal </w:t>
+        </w:r>
+        <w:r>
+          <w:rPr>
+            <w:rStyle w:val="Hyperlink"/>
+            <w:strike/>
+            <w:sz w:val="22"/>
+            <w:szCs w:val="22"/>
+            <w:highlight w:val="yellow"/>
+          </w:rPr>
+          <w:t>Hospital</w:t>
+        </w:r>
+      </w:hyperlink>
+      <w:r>
+        <w:rPr>
+          <w:rStyle w:val="Hyperlink"/>
+          <w:sz w:val="22"/>
+          <w:szCs w:val="22"/>
+          <w:u w:val="none"/>
+        </w:rPr>
+        <w:t xml:space="preserve"> </w:t>
+      </w:r>
+      <w:r>
+        <w:rPr>
+          <w:rStyle w:val="Hyperlink"/>
+          <w:color w:val="FF0000"/>
+          <w:sz w:val="22"/>
+          <w:szCs w:val="22"/>
+          <w:u w:val="none"/>
+        </w:rPr>
+        <w:t>(cancelled)</w:t>
+      </w:r>
+    </w:p>
+    <w:p>
+      <w:pPr>
+        <w:pStyle w:val="ListParagraph"/>
+        <w:keepNext/>
+        <w:keepLines/>
+        <w:numPr>
+          <w:ilvl w:val="2"/>
+          <w:numId w:val="1"/>
+        </w:numPr>
+        <w:ind w:left="1440"/>
+        <w:rPr>
+          <w:strike/>
+          <w:sz w:val="22"/>
+          <w:szCs w:val="22"/>
+        </w:rPr>
+      </w:pPr>
+      <w:r>
+        <w:rPr>
+          <w:rStyle w:val="Hyperlink"/>
+          <w:color w:val="auto"/>
+          <w:sz w:val="22"/>
+          <w:szCs w:val="22"/>
+          <w:u w:val="none"/>
+        </w:rPr>
+        <w:t>UW Spring C</w:t>
+      </w:r>
+      <w:r>
+        <w:rPr>
+          <w:rStyle w:val="Hyperlink"/>
+          <w:color w:val="auto"/>
+          <w:sz w:val="22"/>
+          <w:szCs w:val="22"/>
+          <w:u w:val="none"/>
+        </w:rPr>
+        <w:t xml:space="preserve">areer </w:t>
+      </w:r>
+      <w:r>
+        <w:rPr>
+          <w:rStyle w:val="Hyperlink"/>
+          <w:color w:val="auto"/>
+          <w:sz w:val="22"/>
+          <w:szCs w:val="22"/>
+          <w:u w:val="none"/>
+        </w:rPr>
+        <w:t>F</w:t>
+      </w:r>
+      <w:r>
+        <w:rPr>
+          <w:rStyle w:val="Hyperlink"/>
+          <w:color w:val="auto"/>
+          <w:sz w:val="22"/>
+          <w:szCs w:val="22"/>
+          <w:u w:val="none"/>
+        </w:rPr>
+        <w:t>air</w:t>
+      </w:r>
+      <w:r>
+        <w:rPr>
+          <w:rStyle w:val="Hyperlink"/>
+          <w:color w:val="auto"/>
+          <w:sz w:val="22"/>
+          <w:szCs w:val="22"/>
+          <w:u w:val="none"/>
+        </w:rPr>
+        <w:t xml:space="preserve"> — </w:t>
+      </w:r>
+      <w:r>
+        <w:rPr>
+          <w:rStyle w:val="Hyperlink"/>
+          <w:color w:val="auto"/>
+          <w:sz w:val="22"/>
+          <w:szCs w:val="22"/>
+          <w:u w:val="none"/>
+        </w:rPr>
+        <w:t xml:space="preserve">at </w:t>
+      </w:r>
+      <w:r>
+        <w:rPr>
+          <w:rStyle w:val="Hyperlink"/>
+          <w:color w:val="auto"/>
+          <w:sz w:val="22"/>
+          <w:szCs w:val="22"/>
+          <w:u w:val="none"/>
+        </w:rPr>
+        <w:t xml:space="preserve">11:00am – 2:30pm </w:t>
+      </w:r>
+      <w:r>
+        <w:rPr>
+          <w:rStyle w:val="Hyperlink"/>
+          <w:color w:val="auto"/>
+          <w:sz w:val="22"/>
+          <w:szCs w:val="22"/>
+          <w:u w:val="none"/>
+        </w:rPr>
+        <w:t xml:space="preserve">in the </w:t>
+      </w:r>
+      <w:hyperlink r:id="rId15" w:history="1">
         <w:r>
           <w:rPr>
             <w:rStyle w:val="Hyperlink"/>
             <w:sz w:val="22"/>
             <w:szCs w:val="22"/>
           </w:rPr>
-          <w:t>Madison Street Animal Hospital</w:t>
+          <w:t>HUB ballrooms</w:t>
         </w:r>
       </w:hyperlink>
     </w:p>
@@ -1109,7 +1293,7 @@
           <w:szCs w:val="22"/>
         </w:rPr>
       </w:pPr>
-      <w:hyperlink r:id="rId15" w:history="1">
+      <w:hyperlink r:id="rId16" w:history="1">
         <w:r>
           <w:rPr>
             <w:rStyle w:val="Hyperlink"/>
@@ -1198,39 +1382,6 @@
           <w:szCs w:val="22"/>
         </w:rPr>
         <w:t xml:space="preserve">STAT 311 AA – 3:30-4:20pm in </w:t>
-      </w:r>
-      <w:hyperlink r:id="rId16" w:history="1">
-        <w:r>
-          <w:rPr>
-            <w:rStyle w:val="Hyperlink"/>
-            <w:sz w:val="22"/>
-            <w:szCs w:val="22"/>
-          </w:rPr>
-          <w:t>MGH 295</w:t>
-        </w:r>
-      </w:hyperlink>
-    </w:p>
-    <w:p>
-      <w:pPr>
-        <w:pStyle w:val="ListParagraph"/>
-        <w:keepNext/>
-        <w:keepLines/>
-        <w:numPr>
-          <w:ilvl w:val="2"/>
-          <w:numId w:val="1"/>
-        </w:numPr>
-        <w:ind w:left="1440"/>
-        <w:rPr>
-          <w:sz w:val="22"/>
-          <w:szCs w:val="22"/>
-        </w:rPr>
-      </w:pPr>
-      <w:r>
-        <w:rPr>
-          <w:sz w:val="22"/>
-          <w:szCs w:val="22"/>
-        </w:rPr>
-        <w:t xml:space="preserve">STAT 311 AB – 4:30-5:20pm in </w:t>
       </w:r>
       <w:hyperlink r:id="rId17" w:history="1">
         <w:r>
@@ -1246,6 +1397,39 @@
     <w:p>
       <w:pPr>
         <w:pStyle w:val="ListParagraph"/>
+        <w:keepNext/>
+        <w:keepLines/>
+        <w:numPr>
+          <w:ilvl w:val="2"/>
+          <w:numId w:val="1"/>
+        </w:numPr>
+        <w:ind w:left="1440"/>
+        <w:rPr>
+          <w:sz w:val="22"/>
+          <w:szCs w:val="22"/>
+        </w:rPr>
+      </w:pPr>
+      <w:r>
+        <w:rPr>
+          <w:sz w:val="22"/>
+          <w:szCs w:val="22"/>
+        </w:rPr>
+        <w:t xml:space="preserve">STAT 311 AB – 4:30-5:20pm in </w:t>
+      </w:r>
+      <w:hyperlink r:id="rId18" w:history="1">
+        <w:r>
+          <w:rPr>
+            <w:rStyle w:val="Hyperlink"/>
+            <w:sz w:val="22"/>
+            <w:szCs w:val="22"/>
+          </w:rPr>
+          <w:t>MGH 295</w:t>
+        </w:r>
+      </w:hyperlink>
+    </w:p>
+    <w:p>
+      <w:pPr>
+        <w:pStyle w:val="ListParagraph"/>
         <w:ind w:left="1440"/>
       </w:pPr>
     </w:p>
@@ -1291,7 +1475,7 @@
           <w:sz w:val="22"/>
           <w:szCs w:val="22"/>
         </w:rPr>
-        <w:t>…</w:t>
+        <w:t>None.</w:t>
       </w:r>
     </w:p>
     <w:p>
@@ -1337,7 +1521,7 @@
           <w:szCs w:val="22"/>
         </w:rPr>
       </w:pPr>
-      <w:hyperlink r:id="rId18" w:history="1">
+      <w:hyperlink r:id="rId19" w:history="1">
         <w:r>
           <w:rPr>
             <w:rStyle w:val="Hyperlink"/>
@@ -1417,7 +1601,7 @@
           <w:szCs w:val="22"/>
         </w:rPr>
       </w:pPr>
-      <w:hyperlink r:id="rId19" w:history="1">
+      <w:hyperlink r:id="rId20" w:history="1">
         <w:r>
           <w:rPr>
             <w:rStyle w:val="Hyperlink"/>
@@ -1516,7 +1700,7 @@
         </w:rPr>
         <w:t xml:space="preserve">Office hours – 10:00-11:00am in </w:t>
       </w:r>
-      <w:hyperlink r:id="rId20" w:history="1">
+      <w:hyperlink r:id="rId21" w:history="1">
         <w:r>
           <w:rPr>
             <w:rStyle w:val="Hyperlink"/>
@@ -1600,8 +1784,18 @@
           <w:sz w:val="22"/>
           <w:szCs w:val="22"/>
         </w:rPr>
-        <w:t>…</w:t>
-      </w:r>
+        <w:t xml:space="preserve">Brody vet appointment at 2:30pm at </w:t>
+      </w:r>
+      <w:hyperlink r:id="rId22" w:history="1">
+        <w:r>
+          <w:rPr>
+            <w:rStyle w:val="Hyperlink"/>
+            <w:sz w:val="22"/>
+            <w:szCs w:val="22"/>
+          </w:rPr>
+          <w:t>Madison Street Animal Hospital</w:t>
+        </w:r>
+      </w:hyperlink>
     </w:p>
     <w:p>
       <w:pPr>
@@ -1646,7 +1840,7 @@
           <w:szCs w:val="22"/>
         </w:rPr>
       </w:pPr>
-      <w:hyperlink r:id="rId21" w:history="1">
+      <w:hyperlink r:id="rId23" w:history="1">
         <w:r>
           <w:rPr>
             <w:rStyle w:val="Hyperlink"/>
@@ -1726,7 +1920,7 @@
           <w:szCs w:val="22"/>
         </w:rPr>
       </w:pPr>
-      <w:hyperlink r:id="rId22" w:history="1">
+      <w:hyperlink r:id="rId24" w:history="1">
         <w:r>
           <w:rPr>
             <w:rStyle w:val="Hyperlink"/>
@@ -1779,7 +1973,7 @@
   <w:abstractNum w:abstractNumId="0" w15:restartNumberingAfterBreak="0">
     <w:nsid w:val="503C5772"/>
     <w:multiLevelType w:val="hybridMultilevel"/>
-    <w:tmpl w:val="B812FF66"/>
+    <w:tmpl w:val="CE3EDC92"/>
     <w:lvl w:ilvl="0" w:tplc="12B40960">
       <w:numFmt w:val="bullet"/>
       <w:lvlText w:val=""/>
@@ -1804,7 +1998,7 @@
         <w:color w:val="auto"/>
       </w:rPr>
     </w:lvl>
-    <w:lvl w:ilvl="2" w:tplc="9CF26D60">
+    <w:lvl w:ilvl="2" w:tplc="8A80B6CA">
       <w:start w:val="1"/>
       <w:numFmt w:val="bullet"/>
       <w:lvlText w:val=""/>
@@ -1814,6 +2008,7 @@
       </w:pPr>
       <w:rPr>
         <w:rFonts w:ascii="Wingdings" w:hAnsi="Wingdings" w:hint="default"/>
+        <w:strike w:val="0"/>
         <w:color w:val="auto"/>
       </w:rPr>
     </w:lvl>
@@ -2869,6 +3064,18 @@
       <w:shd w:val="clear" w:color="auto" w:fill="E1DFDD"/>
     </w:rPr>
   </w:style>
+  <w:style w:type="character" w:styleId="FollowedHyperlink">
+    <w:name w:val="FollowedHyperlink"/>
+    <w:basedOn w:val="DefaultParagraphFont"/>
+    <w:uiPriority w:val="99"/>
+    <w:semiHidden/>
+    <w:unhideWhenUsed/>
+    <w:rsid w:val="00D46933"/>
+    <w:rPr>
+      <w:color w:val="96607D" w:themeColor="followedHyperlink"/>
+      <w:u w:val="single"/>
+    </w:rPr>
+  </w:style>
 </w:styles>
 </file>
 

</xml_diff>